<commit_message>
updated plots and word doc
</commit_message>
<xml_diff>
--- a/ASEN 2803 SP25 Lab 3 Worksheet (1).docx
+++ b/ASEN 2803 SP25 Lab 3 Worksheet (1).docx
@@ -259,6 +259,9 @@
               <w:pStyle w:val="NoSpacing"/>
               <w:jc w:val="both"/>
             </w:pPr>
+            <w:r>
+              <w:t xml:space="preserve">Alexander Tilbury </w:t>
+            </w:r>
           </w:p>
         </w:tc>
       </w:tr>
@@ -717,6 +720,9 @@
               <w:jc w:val="both"/>
             </w:pPr>
             <w:r>
+              <w:rPr>
+                <w:noProof/>
+              </w:rPr>
               <w:drawing>
                 <wp:inline distT="0" distB="0" distL="0" distR="0" wp14:anchorId="3698793D" wp14:editId="0D93EFE7">
                   <wp:extent cx="3427307" cy="5791200"/>
@@ -3394,6 +3400,9 @@
               <w:jc w:val="both"/>
             </w:pPr>
             <w:r>
+              <w:rPr>
+                <w:noProof/>
+              </w:rPr>
               <w:drawing>
                 <wp:inline distT="0" distB="0" distL="0" distR="0" wp14:anchorId="3BC94178" wp14:editId="32E16C37">
                   <wp:extent cx="6400800" cy="3039745"/>
@@ -3695,6 +3704,9 @@
               <w:jc w:val="both"/>
             </w:pPr>
             <w:r>
+              <w:rPr>
+                <w:noProof/>
+              </w:rPr>
               <w:drawing>
                 <wp:inline distT="0" distB="0" distL="0" distR="0" wp14:anchorId="73FF2A2A" wp14:editId="1F018D2A">
                   <wp:extent cx="6400800" cy="2856865"/>
@@ -4454,6 +4466,59 @@
               <w:pStyle w:val="NoSpacing"/>
               <w:jc w:val="both"/>
             </w:pPr>
+            <w:r>
+              <w:rPr>
+                <w:noProof/>
+              </w:rPr>
+              <w:drawing>
+                <wp:inline distT="0" distB="0" distL="0" distR="0" wp14:anchorId="31C0EB88" wp14:editId="0EFE3D51">
+                  <wp:extent cx="5334000" cy="4000500"/>
+                  <wp:effectExtent l="0" t="0" r="0" b="0"/>
+                  <wp:docPr id="760702101" name="Picture 1"/>
+                  <wp:cNvGraphicFramePr>
+                    <a:graphicFrameLocks xmlns:a="http://schemas.openxmlformats.org/drawingml/2006/main" noChangeAspect="1"/>
+                  </wp:cNvGraphicFramePr>
+                  <a:graphic xmlns:a="http://schemas.openxmlformats.org/drawingml/2006/main">
+                    <a:graphicData uri="http://schemas.openxmlformats.org/drawingml/2006/picture">
+                      <pic:pic xmlns:pic="http://schemas.openxmlformats.org/drawingml/2006/picture">
+                        <pic:nvPicPr>
+                          <pic:cNvPr id="0" name="Picture 1"/>
+                          <pic:cNvPicPr>
+                            <a:picLocks noChangeAspect="1" noChangeArrowheads="1"/>
+                          </pic:cNvPicPr>
+                        </pic:nvPicPr>
+                        <pic:blipFill>
+                          <a:blip r:embed="rId8" cstate="print">
+                            <a:extLst>
+                              <a:ext uri="{28A0092B-C50C-407E-A947-70E740481C1C}">
+                                <a14:useLocalDpi xmlns:a14="http://schemas.microsoft.com/office/drawing/2010/main" val="0"/>
+                              </a:ext>
+                            </a:extLst>
+                          </a:blip>
+                          <a:srcRect/>
+                          <a:stretch>
+                            <a:fillRect/>
+                          </a:stretch>
+                        </pic:blipFill>
+                        <pic:spPr bwMode="auto">
+                          <a:xfrm>
+                            <a:off x="0" y="0"/>
+                            <a:ext cx="5334000" cy="4000500"/>
+                          </a:xfrm>
+                          <a:prstGeom prst="rect">
+                            <a:avLst/>
+                          </a:prstGeom>
+                          <a:noFill/>
+                          <a:ln>
+                            <a:noFill/>
+                          </a:ln>
+                        </pic:spPr>
+                      </pic:pic>
+                    </a:graphicData>
+                  </a:graphic>
+                </wp:inline>
+              </w:drawing>
+            </w:r>
           </w:p>
         </w:tc>
       </w:tr>
@@ -4583,6 +4648,59 @@
               <w:pStyle w:val="NoSpacing"/>
               <w:jc w:val="both"/>
             </w:pPr>
+            <w:r>
+              <w:rPr>
+                <w:noProof/>
+              </w:rPr>
+              <w:drawing>
+                <wp:inline distT="0" distB="0" distL="0" distR="0" wp14:anchorId="4E7061D5" wp14:editId="6634B485">
+                  <wp:extent cx="5334000" cy="4000500"/>
+                  <wp:effectExtent l="0" t="0" r="0" b="0"/>
+                  <wp:docPr id="148497044" name="Picture 2"/>
+                  <wp:cNvGraphicFramePr>
+                    <a:graphicFrameLocks xmlns:a="http://schemas.openxmlformats.org/drawingml/2006/main" noChangeAspect="1"/>
+                  </wp:cNvGraphicFramePr>
+                  <a:graphic xmlns:a="http://schemas.openxmlformats.org/drawingml/2006/main">
+                    <a:graphicData uri="http://schemas.openxmlformats.org/drawingml/2006/picture">
+                      <pic:pic xmlns:pic="http://schemas.openxmlformats.org/drawingml/2006/picture">
+                        <pic:nvPicPr>
+                          <pic:cNvPr id="0" name="Picture 2"/>
+                          <pic:cNvPicPr>
+                            <a:picLocks noChangeAspect="1" noChangeArrowheads="1"/>
+                          </pic:cNvPicPr>
+                        </pic:nvPicPr>
+                        <pic:blipFill>
+                          <a:blip r:embed="rId9" cstate="print">
+                            <a:extLst>
+                              <a:ext uri="{28A0092B-C50C-407E-A947-70E740481C1C}">
+                                <a14:useLocalDpi xmlns:a14="http://schemas.microsoft.com/office/drawing/2010/main" val="0"/>
+                              </a:ext>
+                            </a:extLst>
+                          </a:blip>
+                          <a:srcRect/>
+                          <a:stretch>
+                            <a:fillRect/>
+                          </a:stretch>
+                        </pic:blipFill>
+                        <pic:spPr bwMode="auto">
+                          <a:xfrm>
+                            <a:off x="0" y="0"/>
+                            <a:ext cx="5334000" cy="4000500"/>
+                          </a:xfrm>
+                          <a:prstGeom prst="rect">
+                            <a:avLst/>
+                          </a:prstGeom>
+                          <a:noFill/>
+                          <a:ln>
+                            <a:noFill/>
+                          </a:ln>
+                        </pic:spPr>
+                      </pic:pic>
+                    </a:graphicData>
+                  </a:graphic>
+                </wp:inline>
+              </w:drawing>
+            </w:r>
           </w:p>
         </w:tc>
       </w:tr>
@@ -4736,6 +4854,59 @@
               <w:pStyle w:val="NoSpacing"/>
               <w:jc w:val="both"/>
             </w:pPr>
+            <w:r>
+              <w:rPr>
+                <w:noProof/>
+              </w:rPr>
+              <w:drawing>
+                <wp:inline distT="0" distB="0" distL="0" distR="0" wp14:anchorId="08C1BE0F" wp14:editId="33EEAB77">
+                  <wp:extent cx="5334000" cy="4000500"/>
+                  <wp:effectExtent l="0" t="0" r="0" b="0"/>
+                  <wp:docPr id="305703679" name="Picture 4"/>
+                  <wp:cNvGraphicFramePr>
+                    <a:graphicFrameLocks xmlns:a="http://schemas.openxmlformats.org/drawingml/2006/main" noChangeAspect="1"/>
+                  </wp:cNvGraphicFramePr>
+                  <a:graphic xmlns:a="http://schemas.openxmlformats.org/drawingml/2006/main">
+                    <a:graphicData uri="http://schemas.openxmlformats.org/drawingml/2006/picture">
+                      <pic:pic xmlns:pic="http://schemas.openxmlformats.org/drawingml/2006/picture">
+                        <pic:nvPicPr>
+                          <pic:cNvPr id="0" name="Picture 4"/>
+                          <pic:cNvPicPr>
+                            <a:picLocks noChangeAspect="1" noChangeArrowheads="1"/>
+                          </pic:cNvPicPr>
+                        </pic:nvPicPr>
+                        <pic:blipFill>
+                          <a:blip r:embed="rId10" cstate="print">
+                            <a:extLst>
+                              <a:ext uri="{28A0092B-C50C-407E-A947-70E740481C1C}">
+                                <a14:useLocalDpi xmlns:a14="http://schemas.microsoft.com/office/drawing/2010/main" val="0"/>
+                              </a:ext>
+                            </a:extLst>
+                          </a:blip>
+                          <a:srcRect/>
+                          <a:stretch>
+                            <a:fillRect/>
+                          </a:stretch>
+                        </pic:blipFill>
+                        <pic:spPr bwMode="auto">
+                          <a:xfrm>
+                            <a:off x="0" y="0"/>
+                            <a:ext cx="5334000" cy="4000500"/>
+                          </a:xfrm>
+                          <a:prstGeom prst="rect">
+                            <a:avLst/>
+                          </a:prstGeom>
+                          <a:noFill/>
+                          <a:ln>
+                            <a:noFill/>
+                          </a:ln>
+                        </pic:spPr>
+                      </pic:pic>
+                    </a:graphicData>
+                  </a:graphic>
+                </wp:inline>
+              </w:drawing>
+            </w:r>
           </w:p>
         </w:tc>
       </w:tr>
@@ -4850,6 +5021,59 @@
               <w:pStyle w:val="NoSpacing"/>
               <w:jc w:val="both"/>
             </w:pPr>
+            <w:r>
+              <w:rPr>
+                <w:noProof/>
+              </w:rPr>
+              <w:drawing>
+                <wp:inline distT="0" distB="0" distL="0" distR="0" wp14:anchorId="0F424802" wp14:editId="11686DE0">
+                  <wp:extent cx="5334000" cy="4000500"/>
+                  <wp:effectExtent l="0" t="0" r="0" b="0"/>
+                  <wp:docPr id="9424851" name="Picture 5"/>
+                  <wp:cNvGraphicFramePr>
+                    <a:graphicFrameLocks xmlns:a="http://schemas.openxmlformats.org/drawingml/2006/main" noChangeAspect="1"/>
+                  </wp:cNvGraphicFramePr>
+                  <a:graphic xmlns:a="http://schemas.openxmlformats.org/drawingml/2006/main">
+                    <a:graphicData uri="http://schemas.openxmlformats.org/drawingml/2006/picture">
+                      <pic:pic xmlns:pic="http://schemas.openxmlformats.org/drawingml/2006/picture">
+                        <pic:nvPicPr>
+                          <pic:cNvPr id="0" name="Picture 5"/>
+                          <pic:cNvPicPr>
+                            <a:picLocks noChangeAspect="1" noChangeArrowheads="1"/>
+                          </pic:cNvPicPr>
+                        </pic:nvPicPr>
+                        <pic:blipFill>
+                          <a:blip r:embed="rId11" cstate="print">
+                            <a:extLst>
+                              <a:ext uri="{28A0092B-C50C-407E-A947-70E740481C1C}">
+                                <a14:useLocalDpi xmlns:a14="http://schemas.microsoft.com/office/drawing/2010/main" val="0"/>
+                              </a:ext>
+                            </a:extLst>
+                          </a:blip>
+                          <a:srcRect/>
+                          <a:stretch>
+                            <a:fillRect/>
+                          </a:stretch>
+                        </pic:blipFill>
+                        <pic:spPr bwMode="auto">
+                          <a:xfrm>
+                            <a:off x="0" y="0"/>
+                            <a:ext cx="5334000" cy="4000500"/>
+                          </a:xfrm>
+                          <a:prstGeom prst="rect">
+                            <a:avLst/>
+                          </a:prstGeom>
+                          <a:noFill/>
+                          <a:ln>
+                            <a:noFill/>
+                          </a:ln>
+                        </pic:spPr>
+                      </pic:pic>
+                    </a:graphicData>
+                  </a:graphic>
+                </wp:inline>
+              </w:drawing>
+            </w:r>
           </w:p>
         </w:tc>
       </w:tr>
@@ -5183,6 +5407,59 @@
               <w:pStyle w:val="NoSpacing"/>
               <w:jc w:val="both"/>
             </w:pPr>
+            <w:r>
+              <w:rPr>
+                <w:noProof/>
+              </w:rPr>
+              <w:drawing>
+                <wp:inline distT="0" distB="0" distL="0" distR="0" wp14:anchorId="5EF40C82" wp14:editId="3B42EC1A">
+                  <wp:extent cx="5334000" cy="4000500"/>
+                  <wp:effectExtent l="0" t="0" r="0" b="0"/>
+                  <wp:docPr id="1721598526" name="Picture 6"/>
+                  <wp:cNvGraphicFramePr>
+                    <a:graphicFrameLocks xmlns:a="http://schemas.openxmlformats.org/drawingml/2006/main" noChangeAspect="1"/>
+                  </wp:cNvGraphicFramePr>
+                  <a:graphic xmlns:a="http://schemas.openxmlformats.org/drawingml/2006/main">
+                    <a:graphicData uri="http://schemas.openxmlformats.org/drawingml/2006/picture">
+                      <pic:pic xmlns:pic="http://schemas.openxmlformats.org/drawingml/2006/picture">
+                        <pic:nvPicPr>
+                          <pic:cNvPr id="0" name="Picture 6"/>
+                          <pic:cNvPicPr>
+                            <a:picLocks noChangeAspect="1" noChangeArrowheads="1"/>
+                          </pic:cNvPicPr>
+                        </pic:nvPicPr>
+                        <pic:blipFill>
+                          <a:blip r:embed="rId12" cstate="print">
+                            <a:extLst>
+                              <a:ext uri="{28A0092B-C50C-407E-A947-70E740481C1C}">
+                                <a14:useLocalDpi xmlns:a14="http://schemas.microsoft.com/office/drawing/2010/main" val="0"/>
+                              </a:ext>
+                            </a:extLst>
+                          </a:blip>
+                          <a:srcRect/>
+                          <a:stretch>
+                            <a:fillRect/>
+                          </a:stretch>
+                        </pic:blipFill>
+                        <pic:spPr bwMode="auto">
+                          <a:xfrm>
+                            <a:off x="0" y="0"/>
+                            <a:ext cx="5334000" cy="4000500"/>
+                          </a:xfrm>
+                          <a:prstGeom prst="rect">
+                            <a:avLst/>
+                          </a:prstGeom>
+                          <a:noFill/>
+                          <a:ln>
+                            <a:noFill/>
+                          </a:ln>
+                        </pic:spPr>
+                      </pic:pic>
+                    </a:graphicData>
+                  </a:graphic>
+                </wp:inline>
+              </w:drawing>
+            </w:r>
           </w:p>
         </w:tc>
       </w:tr>
@@ -6212,6 +6489,7 @@
   <w:style w:type="character" w:default="1" w:styleId="DefaultParagraphFont">
     <w:name w:val="Default Paragraph Font"/>
     <w:uiPriority w:val="1"/>
+    <w:semiHidden/>
     <w:unhideWhenUsed/>
   </w:style>
   <w:style w:type="table" w:default="1" w:styleId="TableNormal">

</xml_diff>